<commit_message>
Added table of work items.
</commit_message>
<xml_diff>
--- a/templates/invoice_template.docx
+++ b/templates/invoice_template.docx
@@ -273,6 +273,9 @@
         </w:tc>
       </w:tr>
       <w:tr>
+        <w:trPr>
+          <w:trHeight w:val="818"/>
+        </w:trPr>
         <w:tc>
           <w:tcPr>
             <w:tcW w:w="7105" w:type="dxa"/>
@@ -350,6 +353,189 @@
                 <w:szCs w:val="24"/>
               </w:rPr>
             </w:pPr>
+            <w:r>
+              <w:rPr>
+                <w:b/>
+                <w:sz w:val="24"/>
+                <w:szCs w:val="24"/>
+              </w:rPr>
+              <w:fldChar w:fldCharType="begin"/>
+            </w:r>
+            <w:r>
+              <w:rPr>
+                <w:b/>
+                <w:sz w:val="24"/>
+                <w:szCs w:val="24"/>
+              </w:rPr>
+              <w:instrText xml:space="preserve"> MERGEFIELD WorkDescription \* MERGEFORMAT </w:instrText>
+            </w:r>
+            <w:r>
+              <w:rPr>
+                <w:b/>
+                <w:sz w:val="24"/>
+                <w:szCs w:val="24"/>
+              </w:rPr>
+              <w:fldChar w:fldCharType="separate"/>
+            </w:r>
+            <w:r>
+              <w:rPr>
+                <w:b/>
+                <w:noProof/>
+                <w:sz w:val="24"/>
+                <w:szCs w:val="24"/>
+              </w:rPr>
+              <w:t>«WorkDescription»</w:t>
+            </w:r>
+            <w:r>
+              <w:rPr>
+                <w:b/>
+                <w:sz w:val="24"/>
+                <w:szCs w:val="24"/>
+              </w:rPr>
+              <w:fldChar w:fldCharType="end"/>
+            </w:r>
+            <w:r>
+              <w:rPr>
+                <w:b/>
+                <w:sz w:val="24"/>
+                <w:szCs w:val="24"/>
+              </w:rPr>
+              <w:t>:</w:t>
+            </w:r>
+            <w:r>
+              <w:rPr>
+                <w:b/>
+                <w:sz w:val="24"/>
+                <w:szCs w:val="24"/>
+              </w:rPr>
+              <w:t xml:space="preserve"> </w:t>
+            </w:r>
+            <w:r>
+              <w:rPr>
+                <w:sz w:val="24"/>
+                <w:szCs w:val="24"/>
+              </w:rPr>
+              <w:t>(</w:t>
+            </w:r>
+            <w:r>
+              <w:rPr>
+                <w:sz w:val="24"/>
+                <w:szCs w:val="24"/>
+              </w:rPr>
+              <w:fldChar w:fldCharType="begin"/>
+            </w:r>
+            <w:r>
+              <w:rPr>
+                <w:sz w:val="24"/>
+                <w:szCs w:val="24"/>
+              </w:rPr>
+              <w:instrText xml:space="preserve"> MERGEFIELD Duration \* MERGEFORMAT </w:instrText>
+            </w:r>
+            <w:r>
+              <w:rPr>
+                <w:sz w:val="24"/>
+                <w:szCs w:val="24"/>
+              </w:rPr>
+              <w:fldChar w:fldCharType="separate"/>
+            </w:r>
+            <w:r>
+              <w:rPr>
+                <w:noProof/>
+                <w:sz w:val="24"/>
+                <w:szCs w:val="24"/>
+              </w:rPr>
+              <w:t>«Duration»</w:t>
+            </w:r>
+            <w:r>
+              <w:rPr>
+                <w:sz w:val="24"/>
+                <w:szCs w:val="24"/>
+              </w:rPr>
+              <w:fldChar w:fldCharType="end"/>
+            </w:r>
+            <w:r>
+              <w:rPr>
+                <w:sz w:val="24"/>
+                <w:szCs w:val="24"/>
+              </w:rPr>
+              <w:t xml:space="preserve"> </w:t>
+            </w:r>
+            <w:proofErr w:type="spellStart"/>
+            <w:r>
+              <w:rPr>
+                <w:sz w:val="24"/>
+                <w:szCs w:val="24"/>
+              </w:rPr>
+              <w:t>hrs</w:t>
+            </w:r>
+            <w:proofErr w:type="spellEnd"/>
+            <w:r>
+              <w:rPr>
+                <w:sz w:val="24"/>
+                <w:szCs w:val="24"/>
+              </w:rPr>
+              <w:t>)</w:t>
+            </w:r>
+          </w:p>
+          <w:p>
+            <w:pPr>
+              <w:rPr>
+                <w:sz w:val="24"/>
+                <w:szCs w:val="24"/>
+              </w:rPr>
+            </w:pPr>
+            <w:r>
+              <w:rPr>
+                <w:sz w:val="24"/>
+                <w:szCs w:val="24"/>
+              </w:rPr>
+              <w:fldChar w:fldCharType="begin"/>
+            </w:r>
+            <w:r>
+              <w:rPr>
+                <w:sz w:val="24"/>
+                <w:szCs w:val="24"/>
+              </w:rPr>
+              <w:instrText xml:space="preserve"> MERGEFIELD WorkDetails \* MERGEFORMAT </w:instrText>
+            </w:r>
+            <w:r>
+              <w:rPr>
+                <w:sz w:val="24"/>
+                <w:szCs w:val="24"/>
+              </w:rPr>
+              <w:fldChar w:fldCharType="separate"/>
+            </w:r>
+            <w:r>
+              <w:rPr>
+                <w:noProof/>
+                <w:sz w:val="24"/>
+                <w:szCs w:val="24"/>
+              </w:rPr>
+              <w:t>«WorkDetails»</w:t>
+            </w:r>
+            <w:r>
+              <w:rPr>
+                <w:sz w:val="24"/>
+                <w:szCs w:val="24"/>
+              </w:rPr>
+              <w:fldChar w:fldCharType="end"/>
+            </w:r>
+          </w:p>
+          <w:p>
+            <w:pPr>
+              <w:rPr>
+                <w:sz w:val="24"/>
+                <w:szCs w:val="24"/>
+              </w:rPr>
+            </w:pPr>
+          </w:p>
+          <w:p>
+            <w:pPr>
+              <w:rPr>
+                <w:sz w:val="24"/>
+                <w:szCs w:val="24"/>
+              </w:rPr>
+            </w:pPr>
           </w:p>
         </w:tc>
         <w:tc>
@@ -363,6 +549,50 @@
                 <w:szCs w:val="24"/>
               </w:rPr>
             </w:pPr>
+            <w:r>
+              <w:rPr>
+                <w:sz w:val="24"/>
+                <w:szCs w:val="24"/>
+              </w:rPr>
+              <w:fldChar w:fldCharType="begin"/>
+            </w:r>
+            <w:r>
+              <w:rPr>
+                <w:sz w:val="24"/>
+                <w:szCs w:val="24"/>
+              </w:rPr>
+              <w:instrText xml:space="preserve"> MERGEFIELD AmountBilled \* MERGEFORMAT </w:instrText>
+            </w:r>
+            <w:r>
+              <w:rPr>
+                <w:sz w:val="24"/>
+                <w:szCs w:val="24"/>
+              </w:rPr>
+              <w:fldChar w:fldCharType="separate"/>
+            </w:r>
+            <w:r>
+              <w:rPr>
+                <w:noProof/>
+                <w:sz w:val="24"/>
+                <w:szCs w:val="24"/>
+              </w:rPr>
+              <w:t>«Am</w:t>
+            </w:r>
+            <w:r>
+              <w:rPr>
+                <w:noProof/>
+                <w:sz w:val="28"/>
+                <w:szCs w:val="28"/>
+              </w:rPr>
+              <w:t>ountBilled»</w:t>
+            </w:r>
+            <w:r>
+              <w:rPr>
+                <w:sz w:val="24"/>
+                <w:szCs w:val="24"/>
+              </w:rPr>
+              <w:fldChar w:fldCharType="end"/>
+            </w:r>
           </w:p>
           <w:p>
             <w:pPr>
@@ -443,6 +673,8 @@
               </w:rPr>
               <w:fldChar w:fldCharType="end"/>
             </w:r>
+            <w:bookmarkStart w:id="0" w:name="_GoBack"/>
+            <w:bookmarkEnd w:id="0"/>
           </w:p>
         </w:tc>
       </w:tr>
@@ -462,6 +694,13 @@
         <w:tabs>
           <w:tab w:val="left" w:pos="2130"/>
         </w:tabs>
+      </w:pPr>
+    </w:p>
+    <w:p>
+      <w:pPr>
+        <w:tabs>
+          <w:tab w:val="left" w:pos="2130"/>
+        </w:tabs>
         <w:rPr>
           <w:b/>
         </w:rPr>
@@ -478,8 +717,6 @@
         </w:rPr>
         <w:t xml:space="preserve">ignature: </w:t>
       </w:r>
-      <w:bookmarkStart w:id="0" w:name="_GoBack"/>
-      <w:bookmarkEnd w:id="0"/>
       <w:r>
         <w:rPr>
           <w:b/>

</xml_diff>

<commit_message>
Added functionality to populate invoice from a spreadsheet.
</commit_message>
<xml_diff>
--- a/templates/invoice_template.docx
+++ b/templates/invoice_template.docx
@@ -21,42 +21,81 @@
         <w:pStyle w:val="Heading2"/>
         <w:spacing w:before="0" w:after="0"/>
       </w:pPr>
-      <w:fldSimple w:instr=" MERGEFIELD Name \* MERGEFORMAT ">
-        <w:r>
-          <w:rPr>
-            <w:noProof/>
-          </w:rPr>
-          <w:t>«Name»</w:t>
-        </w:r>
-      </w:fldSimple>
+      <w:r>
+        <w:fldChar w:fldCharType="begin"/>
+      </w:r>
+      <w:r>
+        <w:instrText xml:space="preserve"> MERGEFIELD Name \* MERGEFORMAT </w:instrText>
+      </w:r>
+      <w:r>
+        <w:fldChar w:fldCharType="separate"/>
+      </w:r>
+      <w:r>
+        <w:rPr>
+          <w:noProof/>
+        </w:rPr>
+        <w:t>«Name»</w:t>
+      </w:r>
+      <w:r>
+        <w:rPr>
+          <w:noProof/>
+        </w:rPr>
+        <w:fldChar w:fldCharType="end"/>
+      </w:r>
     </w:p>
     <w:p>
       <w:pPr>
         <w:pStyle w:val="Heading2"/>
         <w:spacing w:before="0" w:after="0"/>
       </w:pPr>
-      <w:fldSimple w:instr=" MERGEFIELD StreetAddress \* MERGEFORMAT ">
-        <w:r>
-          <w:rPr>
-            <w:noProof/>
-          </w:rPr>
-          <w:t>«StreetAddress»</w:t>
-        </w:r>
-      </w:fldSimple>
+      <w:r>
+        <w:fldChar w:fldCharType="begin"/>
+      </w:r>
+      <w:r>
+        <w:instrText xml:space="preserve"> MERGEFIELD StreetAddress \* MERGEFORMAT </w:instrText>
+      </w:r>
+      <w:r>
+        <w:fldChar w:fldCharType="separate"/>
+      </w:r>
+      <w:r>
+        <w:rPr>
+          <w:noProof/>
+        </w:rPr>
+        <w:t>«StreetAddress»</w:t>
+      </w:r>
+      <w:r>
+        <w:rPr>
+          <w:noProof/>
+        </w:rPr>
+        <w:fldChar w:fldCharType="end"/>
+      </w:r>
     </w:p>
     <w:p>
       <w:pPr>
         <w:pStyle w:val="Heading2"/>
         <w:spacing w:before="0" w:after="0"/>
       </w:pPr>
-      <w:fldSimple w:instr=" MERGEFIELD CityStateZip \* MERGEFORMAT ">
-        <w:r>
-          <w:rPr>
-            <w:noProof/>
-          </w:rPr>
-          <w:t>«CityStateZip»</w:t>
-        </w:r>
-      </w:fldSimple>
+      <w:r>
+        <w:fldChar w:fldCharType="begin"/>
+      </w:r>
+      <w:r>
+        <w:instrText xml:space="preserve"> MERGEFIELD CityStateZip \* MERGEFORMAT </w:instrText>
+      </w:r>
+      <w:r>
+        <w:fldChar w:fldCharType="separate"/>
+      </w:r>
+      <w:r>
+        <w:rPr>
+          <w:noProof/>
+        </w:rPr>
+        <w:t>«CityStateZip»</w:t>
+      </w:r>
+      <w:r>
+        <w:rPr>
+          <w:noProof/>
+        </w:rPr>
+        <w:fldChar w:fldCharType="end"/>
+      </w:r>
     </w:p>
     <w:p>
       <w:pPr>
@@ -65,12 +104,17 @@
           <w:b/>
         </w:rPr>
       </w:pPr>
+      <w:bookmarkStart w:id="0" w:name="_GoBack"/>
+      <w:bookmarkEnd w:id="0"/>
     </w:p>
     <w:p>
       <w:pPr>
         <w:pStyle w:val="Heading3"/>
         <w:rPr>
-          <w:b/>
+          <w:rFonts w:asciiTheme="minorHAnsi" w:eastAsiaTheme="minorEastAsia" w:hAnsiTheme="minorHAnsi" w:cstheme="minorBidi"/>
+          <w:noProof/>
+          <w:sz w:val="28"/>
+          <w:szCs w:val="28"/>
         </w:rPr>
       </w:pPr>
       <w:r>
@@ -82,14 +126,17 @@
     </w:p>
     <w:p>
       <w:pPr>
-        <w:spacing w:after="0"/>
-        <w:rPr>
+        <w:pStyle w:val="Heading3"/>
+        <w:rPr>
+          <w:noProof/>
           <w:sz w:val="28"/>
           <w:szCs w:val="28"/>
         </w:rPr>
       </w:pPr>
       <w:r>
         <w:rPr>
+          <w:rFonts w:asciiTheme="minorHAnsi" w:eastAsiaTheme="minorEastAsia" w:hAnsiTheme="minorHAnsi" w:cstheme="minorBidi"/>
+          <w:noProof/>
           <w:sz w:val="28"/>
           <w:szCs w:val="28"/>
         </w:rPr>
@@ -97,13 +144,17 @@
       </w:r>
       <w:r>
         <w:rPr>
-          <w:sz w:val="28"/>
-          <w:szCs w:val="28"/>
-        </w:rPr>
-        <w:instrText xml:space="preserve"> MERGEFIELD PayeeName \* MERGEFORMAT </w:instrText>
-      </w:r>
-      <w:r>
-        <w:rPr>
+          <w:rFonts w:asciiTheme="minorHAnsi" w:eastAsiaTheme="minorEastAsia" w:hAnsiTheme="minorHAnsi" w:cstheme="minorBidi"/>
+          <w:noProof/>
+          <w:sz w:val="28"/>
+          <w:szCs w:val="28"/>
+        </w:rPr>
+        <w:instrText xml:space="preserve"> MERGEFIELD PayerName \* MERGEFORMAT </w:instrText>
+      </w:r>
+      <w:r>
+        <w:rPr>
+          <w:rFonts w:asciiTheme="minorHAnsi" w:eastAsiaTheme="minorEastAsia" w:hAnsiTheme="minorHAnsi" w:cstheme="minorBidi"/>
+          <w:noProof/>
           <w:sz w:val="28"/>
           <w:szCs w:val="28"/>
         </w:rPr>
@@ -111,63 +162,29 @@
       </w:r>
       <w:r>
         <w:rPr>
+          <w:rFonts w:asciiTheme="minorHAnsi" w:eastAsiaTheme="minorEastAsia" w:hAnsiTheme="minorHAnsi" w:cstheme="minorBidi"/>
           <w:noProof/>
           <w:sz w:val="28"/>
           <w:szCs w:val="28"/>
         </w:rPr>
-        <w:t>«PayeeName»</w:t>
-      </w:r>
-      <w:r>
-        <w:rPr>
+        <w:t>«PayerName»</w:t>
+      </w:r>
+      <w:r>
+        <w:rPr>
+          <w:rFonts w:asciiTheme="minorHAnsi" w:eastAsiaTheme="minorEastAsia" w:hAnsiTheme="minorHAnsi" w:cstheme="minorBidi"/>
+          <w:noProof/>
           <w:sz w:val="28"/>
           <w:szCs w:val="28"/>
         </w:rPr>
         <w:fldChar w:fldCharType="end"/>
       </w:r>
-    </w:p>
-    <w:p>
-      <w:pPr>
-        <w:spacing w:after="0"/>
-        <w:rPr>
-          <w:sz w:val="28"/>
-          <w:szCs w:val="28"/>
-        </w:rPr>
-      </w:pPr>
-      <w:r>
-        <w:rPr>
-          <w:sz w:val="28"/>
-          <w:szCs w:val="28"/>
-        </w:rPr>
-        <w:fldChar w:fldCharType="begin"/>
-      </w:r>
-      <w:r>
-        <w:rPr>
-          <w:sz w:val="28"/>
-          <w:szCs w:val="28"/>
-        </w:rPr>
-        <w:instrText xml:space="preserve"> MERGEFIELD PayeeStreetAddress \* MERGEFORMAT </w:instrText>
-      </w:r>
-      <w:r>
-        <w:rPr>
-          <w:sz w:val="28"/>
-          <w:szCs w:val="28"/>
-        </w:rPr>
-        <w:fldChar w:fldCharType="separate"/>
-      </w:r>
       <w:r>
         <w:rPr>
           <w:noProof/>
           <w:sz w:val="28"/>
           <w:szCs w:val="28"/>
         </w:rPr>
-        <w:t>«PayeeStreetAddress»</w:t>
-      </w:r>
-      <w:r>
-        <w:rPr>
-          <w:sz w:val="28"/>
-          <w:szCs w:val="28"/>
-        </w:rPr>
-        <w:fldChar w:fldCharType="end"/>
+        <w:t xml:space="preserve"> </w:t>
       </w:r>
     </w:p>
     <w:p>
@@ -175,7 +192,7 @@
         <w:tabs>
           <w:tab w:val="right" w:pos="9360"/>
         </w:tabs>
-        <w:spacing w:after="0"/>
+        <w:spacing w:after="0" w:line="240" w:lineRule="auto"/>
         <w:rPr>
           <w:sz w:val="28"/>
           <w:szCs w:val="28"/>
@@ -193,7 +210,7 @@
           <w:sz w:val="28"/>
           <w:szCs w:val="28"/>
         </w:rPr>
-        <w:instrText xml:space="preserve"> MERGEFIELD PayeeCityStateZip \* MERGEFORMAT </w:instrText>
+        <w:instrText xml:space="preserve"> MERGEFIELD PayerStreetAddress \* MERGEFORMAT </w:instrText>
       </w:r>
       <w:r>
         <w:rPr>
@@ -208,7 +225,83 @@
           <w:sz w:val="28"/>
           <w:szCs w:val="28"/>
         </w:rPr>
-        <w:t>«PayeeCityStateZip»</w:t>
+        <w:t>«PayerStreetAddress»</w:t>
+      </w:r>
+      <w:r>
+        <w:rPr>
+          <w:sz w:val="28"/>
+          <w:szCs w:val="28"/>
+        </w:rPr>
+        <w:fldChar w:fldCharType="end"/>
+      </w:r>
+    </w:p>
+    <w:p>
+      <w:pPr>
+        <w:tabs>
+          <w:tab w:val="right" w:pos="9360"/>
+        </w:tabs>
+        <w:spacing w:after="0" w:line="240" w:lineRule="auto"/>
+        <w:rPr>
+          <w:sz w:val="28"/>
+          <w:szCs w:val="28"/>
+        </w:rPr>
+      </w:pPr>
+      <w:r>
+        <w:rPr>
+          <w:sz w:val="28"/>
+          <w:szCs w:val="28"/>
+        </w:rPr>
+        <w:fldChar w:fldCharType="begin"/>
+      </w:r>
+      <w:r>
+        <w:rPr>
+          <w:sz w:val="28"/>
+          <w:szCs w:val="28"/>
+        </w:rPr>
+        <w:instrText xml:space="preserve"> MERGEFIELD PayerCityStateZip \* MERGEFORMAT </w:instrText>
+      </w:r>
+      <w:r>
+        <w:rPr>
+          <w:sz w:val="28"/>
+          <w:szCs w:val="28"/>
+        </w:rPr>
+        <w:fldChar w:fldCharType="separate"/>
+      </w:r>
+      <w:r>
+        <w:rPr>
+          <w:noProof/>
+          <w:sz w:val="28"/>
+          <w:szCs w:val="28"/>
+        </w:rPr>
+        <w:t>«PayerCityStateZip»</w:t>
+      </w:r>
+      <w:r>
+        <w:rPr>
+          <w:sz w:val="28"/>
+          <w:szCs w:val="28"/>
+        </w:rPr>
+        <w:fldChar w:fldCharType="end"/>
+      </w:r>
+      <w:r>
+        <w:rPr>
+          <w:sz w:val="28"/>
+          <w:szCs w:val="28"/>
+        </w:rPr>
+        <w:fldChar w:fldCharType="begin"/>
+      </w:r>
+      <w:r>
+        <w:rPr>
+          <w:sz w:val="28"/>
+          <w:szCs w:val="28"/>
+        </w:rPr>
+        <w:instrText xml:space="preserve"> MERGEFIELD PayerCityStateZip \* MERGEFORMAT </w:instrText>
+      </w:r>
+      <w:r>
+        <w:rPr>
+          <w:sz w:val="28"/>
+          <w:szCs w:val="28"/>
+        </w:rPr>
+        <w:fldChar w:fldCharType="separate"/>
       </w:r>
       <w:r>
         <w:rPr>
@@ -253,6 +346,9 @@
           <w:tcPr>
             <w:tcW w:w="9350" w:type="dxa"/>
             <w:gridSpan w:val="2"/>
+            <w:tcBorders>
+              <w:bottom w:val="single" w:sz="4" w:space="0" w:color="auto"/>
+            </w:tcBorders>
           </w:tcPr>
           <w:p>
             <w:pPr>
@@ -279,6 +375,9 @@
         <w:tc>
           <w:tcPr>
             <w:tcW w:w="7105" w:type="dxa"/>
+            <w:tcBorders>
+              <w:bottom w:val="single" w:sz="4" w:space="0" w:color="auto"/>
+            </w:tcBorders>
           </w:tcPr>
           <w:p>
             <w:pPr>
@@ -311,6 +410,9 @@
         <w:tc>
           <w:tcPr>
             <w:tcW w:w="2245" w:type="dxa"/>
+            <w:tcBorders>
+              <w:bottom w:val="single" w:sz="4" w:space="0" w:color="auto"/>
+            </w:tcBorders>
           </w:tcPr>
           <w:p>
             <w:pPr>
@@ -337,6 +439,301 @@
                 <w:szCs w:val="28"/>
               </w:rPr>
               <w:t>Amount</w:t>
+            </w:r>
+          </w:p>
+        </w:tc>
+      </w:tr>
+      <w:tr>
+        <w:trPr>
+          <w:trHeight w:val="1268"/>
+        </w:trPr>
+        <w:tc>
+          <w:tcPr>
+            <w:tcW w:w="7105" w:type="dxa"/>
+            <w:tcBorders>
+              <w:left w:val="single" w:sz="4" w:space="0" w:color="auto"/>
+              <w:bottom w:val="single" w:sz="4" w:space="0" w:color="auto"/>
+              <w:right w:val="single" w:sz="4" w:space="0" w:color="auto"/>
+            </w:tcBorders>
+          </w:tcPr>
+          <w:p>
+            <w:pPr>
+              <w:rPr>
+                <w:sz w:val="24"/>
+                <w:szCs w:val="24"/>
+              </w:rPr>
+            </w:pPr>
+            <w:r>
+              <w:rPr>
+                <w:b/>
+                <w:sz w:val="24"/>
+                <w:szCs w:val="24"/>
+              </w:rPr>
+              <w:fldChar w:fldCharType="begin"/>
+            </w:r>
+            <w:r>
+              <w:rPr>
+                <w:b/>
+                <w:sz w:val="24"/>
+                <w:szCs w:val="24"/>
+              </w:rPr>
+              <w:instrText xml:space="preserve"> MERGEFIELD WorkTitle \* MERGEFORMAT </w:instrText>
+            </w:r>
+            <w:r>
+              <w:rPr>
+                <w:b/>
+                <w:sz w:val="24"/>
+                <w:szCs w:val="24"/>
+              </w:rPr>
+              <w:fldChar w:fldCharType="separate"/>
+            </w:r>
+            <w:r>
+              <w:rPr>
+                <w:b/>
+                <w:noProof/>
+                <w:sz w:val="24"/>
+                <w:szCs w:val="24"/>
+              </w:rPr>
+              <w:t>«WorkTitle»</w:t>
+            </w:r>
+            <w:r>
+              <w:rPr>
+                <w:b/>
+                <w:sz w:val="24"/>
+                <w:szCs w:val="24"/>
+              </w:rPr>
+              <w:fldChar w:fldCharType="end"/>
+            </w:r>
+            <w:r>
+              <w:rPr>
+                <w:b/>
+                <w:sz w:val="24"/>
+                <w:szCs w:val="24"/>
+              </w:rPr>
+              <w:t>:</w:t>
+            </w:r>
+            <w:r>
+              <w:rPr>
+                <w:b/>
+                <w:sz w:val="24"/>
+                <w:szCs w:val="24"/>
+              </w:rPr>
+              <w:t xml:space="preserve"> </w:t>
+            </w:r>
+            <w:r>
+              <w:rPr>
+                <w:sz w:val="24"/>
+                <w:szCs w:val="24"/>
+              </w:rPr>
+              <w:t>(</w:t>
+            </w:r>
+            <w:r>
+              <w:rPr>
+                <w:sz w:val="24"/>
+                <w:szCs w:val="24"/>
+              </w:rPr>
+              <w:fldChar w:fldCharType="begin"/>
+            </w:r>
+            <w:r>
+              <w:rPr>
+                <w:sz w:val="24"/>
+                <w:szCs w:val="24"/>
+              </w:rPr>
+              <w:instrText xml:space="preserve"> MERGEFIELD Duration \* MERGEFORMAT </w:instrText>
+            </w:r>
+            <w:r>
+              <w:rPr>
+                <w:sz w:val="24"/>
+                <w:szCs w:val="24"/>
+              </w:rPr>
+              <w:fldChar w:fldCharType="separate"/>
+            </w:r>
+            <w:r>
+              <w:rPr>
+                <w:noProof/>
+                <w:sz w:val="24"/>
+                <w:szCs w:val="24"/>
+              </w:rPr>
+              <w:t>«Duration»</w:t>
+            </w:r>
+            <w:r>
+              <w:rPr>
+                <w:sz w:val="24"/>
+                <w:szCs w:val="24"/>
+              </w:rPr>
+              <w:fldChar w:fldCharType="end"/>
+            </w:r>
+            <w:r>
+              <w:rPr>
+                <w:sz w:val="24"/>
+                <w:szCs w:val="24"/>
+              </w:rPr>
+              <w:t xml:space="preserve"> </w:t>
+            </w:r>
+            <w:proofErr w:type="spellStart"/>
+            <w:r>
+              <w:rPr>
+                <w:sz w:val="24"/>
+                <w:szCs w:val="24"/>
+              </w:rPr>
+              <w:t>hrs</w:t>
+            </w:r>
+            <w:proofErr w:type="spellEnd"/>
+            <w:r>
+              <w:rPr>
+                <w:sz w:val="24"/>
+                <w:szCs w:val="24"/>
+              </w:rPr>
+              <w:t>)</w:t>
+            </w:r>
+          </w:p>
+          <w:p>
+            <w:pPr>
+              <w:rPr>
+                <w:sz w:val="24"/>
+                <w:szCs w:val="24"/>
+              </w:rPr>
+            </w:pPr>
+            <w:r>
+              <w:rPr>
+                <w:sz w:val="24"/>
+                <w:szCs w:val="24"/>
+              </w:rPr>
+              <w:fldChar w:fldCharType="begin"/>
+            </w:r>
+            <w:r>
+              <w:rPr>
+                <w:sz w:val="24"/>
+                <w:szCs w:val="24"/>
+              </w:rPr>
+              <w:instrText xml:space="preserve"> MERGEFIELD Date \* MERGEFORMAT </w:instrText>
+            </w:r>
+            <w:r>
+              <w:rPr>
+                <w:sz w:val="24"/>
+                <w:szCs w:val="24"/>
+              </w:rPr>
+              <w:fldChar w:fldCharType="separate"/>
+            </w:r>
+            <w:r>
+              <w:rPr>
+                <w:noProof/>
+                <w:sz w:val="24"/>
+                <w:szCs w:val="24"/>
+              </w:rPr>
+              <w:t>«Date»</w:t>
+            </w:r>
+            <w:r>
+              <w:rPr>
+                <w:sz w:val="24"/>
+                <w:szCs w:val="24"/>
+              </w:rPr>
+              <w:fldChar w:fldCharType="end"/>
+            </w:r>
+            <w:r>
+              <w:rPr>
+                <w:sz w:val="24"/>
+                <w:szCs w:val="24"/>
+              </w:rPr>
+              <w:t xml:space="preserve">: </w:t>
+            </w:r>
+            <w:r>
+              <w:rPr>
+                <w:sz w:val="24"/>
+                <w:szCs w:val="24"/>
+              </w:rPr>
+              <w:fldChar w:fldCharType="begin"/>
+            </w:r>
+            <w:r>
+              <w:rPr>
+                <w:sz w:val="24"/>
+                <w:szCs w:val="24"/>
+              </w:rPr>
+              <w:instrText xml:space="preserve"> MERGEFIELD WorkDescription \* MERGEFORMAT </w:instrText>
+            </w:r>
+            <w:r>
+              <w:rPr>
+                <w:sz w:val="24"/>
+                <w:szCs w:val="24"/>
+              </w:rPr>
+              <w:fldChar w:fldCharType="separate"/>
+            </w:r>
+            <w:r>
+              <w:rPr>
+                <w:noProof/>
+                <w:sz w:val="24"/>
+                <w:szCs w:val="24"/>
+              </w:rPr>
+              <w:t>«WorkDescription»</w:t>
+            </w:r>
+            <w:r>
+              <w:rPr>
+                <w:sz w:val="24"/>
+                <w:szCs w:val="24"/>
+              </w:rPr>
+              <w:fldChar w:fldCharType="end"/>
+            </w:r>
+          </w:p>
+        </w:tc>
+        <w:tc>
+          <w:tcPr>
+            <w:tcW w:w="2245" w:type="dxa"/>
+            <w:tcBorders>
+              <w:left w:val="single" w:sz="4" w:space="0" w:color="auto"/>
+              <w:bottom w:val="single" w:sz="4" w:space="0" w:color="auto"/>
+              <w:right w:val="single" w:sz="4" w:space="0" w:color="auto"/>
+            </w:tcBorders>
+          </w:tcPr>
+          <w:p>
+            <w:pPr>
+              <w:rPr>
+                <w:sz w:val="24"/>
+                <w:szCs w:val="24"/>
+              </w:rPr>
+            </w:pPr>
+            <w:r>
+              <w:rPr>
+                <w:sz w:val="24"/>
+                <w:szCs w:val="24"/>
+              </w:rPr>
+              <w:fldChar w:fldCharType="begin"/>
+            </w:r>
+            <w:r>
+              <w:rPr>
+                <w:sz w:val="24"/>
+                <w:szCs w:val="24"/>
+              </w:rPr>
+              <w:instrText xml:space="preserve"> MERGEFIELD AmountBilled \* MERGEFORMAT </w:instrText>
+            </w:r>
+            <w:r>
+              <w:rPr>
+                <w:sz w:val="24"/>
+                <w:szCs w:val="24"/>
+              </w:rPr>
+              <w:fldChar w:fldCharType="separate"/>
+            </w:r>
+            <w:r>
+              <w:rPr>
+                <w:noProof/>
+                <w:sz w:val="24"/>
+                <w:szCs w:val="24"/>
+              </w:rPr>
+              <w:t>«Am</w:t>
+            </w:r>
+            <w:r>
+              <w:rPr>
+                <w:noProof/>
+                <w:sz w:val="28"/>
+                <w:szCs w:val="28"/>
+              </w:rPr>
+              <w:t>ountBilled»</w:t>
+            </w:r>
+            <w:r>
+              <w:rPr>
+                <w:sz w:val="24"/>
+                <w:szCs w:val="24"/>
+              </w:rPr>
+              <w:fldChar w:fldCharType="end"/>
             </w:r>
           </w:p>
         </w:tc>
@@ -345,238 +742,67 @@
         <w:tc>
           <w:tcPr>
             <w:tcW w:w="7105" w:type="dxa"/>
+            <w:tcBorders>
+              <w:top w:val="single" w:sz="4" w:space="0" w:color="auto"/>
+              <w:left w:val="single" w:sz="4" w:space="0" w:color="auto"/>
+              <w:bottom w:val="single" w:sz="4" w:space="0" w:color="auto"/>
+              <w:right w:val="single" w:sz="4" w:space="0" w:color="auto"/>
+            </w:tcBorders>
           </w:tcPr>
           <w:p>
             <w:pPr>
-              <w:rPr>
-                <w:sz w:val="24"/>
-                <w:szCs w:val="24"/>
+              <w:jc w:val="right"/>
+              <w:rPr>
+                <w:sz w:val="28"/>
+                <w:szCs w:val="28"/>
               </w:rPr>
             </w:pPr>
             <w:r>
               <w:rPr>
-                <w:b/>
-                <w:sz w:val="24"/>
-                <w:szCs w:val="24"/>
-              </w:rPr>
-              <w:fldChar w:fldCharType="begin"/>
-            </w:r>
-            <w:r>
-              <w:rPr>
-                <w:b/>
-                <w:sz w:val="24"/>
-                <w:szCs w:val="24"/>
-              </w:rPr>
-              <w:instrText xml:space="preserve"> MERGEFIELD WorkDescription \* MERGEFORMAT </w:instrText>
-            </w:r>
-            <w:r>
-              <w:rPr>
-                <w:b/>
-                <w:sz w:val="24"/>
-                <w:szCs w:val="24"/>
-              </w:rPr>
-              <w:fldChar w:fldCharType="separate"/>
-            </w:r>
-            <w:r>
-              <w:rPr>
-                <w:b/>
-                <w:noProof/>
-                <w:sz w:val="24"/>
-                <w:szCs w:val="24"/>
-              </w:rPr>
-              <w:t>«WorkDescription»</w:t>
-            </w:r>
-            <w:r>
-              <w:rPr>
-                <w:b/>
-                <w:sz w:val="24"/>
-                <w:szCs w:val="24"/>
-              </w:rPr>
-              <w:fldChar w:fldCharType="end"/>
-            </w:r>
-            <w:r>
-              <w:rPr>
-                <w:b/>
-                <w:sz w:val="24"/>
-                <w:szCs w:val="24"/>
-              </w:rPr>
-              <w:t>:</w:t>
-            </w:r>
-            <w:r>
-              <w:rPr>
-                <w:b/>
-                <w:sz w:val="24"/>
-                <w:szCs w:val="24"/>
-              </w:rPr>
-              <w:t xml:space="preserve"> </w:t>
-            </w:r>
-            <w:r>
-              <w:rPr>
-                <w:sz w:val="24"/>
-                <w:szCs w:val="24"/>
-              </w:rPr>
-              <w:t>(</w:t>
-            </w:r>
-            <w:r>
-              <w:rPr>
-                <w:sz w:val="24"/>
-                <w:szCs w:val="24"/>
-              </w:rPr>
-              <w:fldChar w:fldCharType="begin"/>
-            </w:r>
-            <w:r>
-              <w:rPr>
-                <w:sz w:val="24"/>
-                <w:szCs w:val="24"/>
-              </w:rPr>
-              <w:instrText xml:space="preserve"> MERGEFIELD Duration \* MERGEFORMAT </w:instrText>
-            </w:r>
-            <w:r>
-              <w:rPr>
-                <w:sz w:val="24"/>
-                <w:szCs w:val="24"/>
-              </w:rPr>
-              <w:fldChar w:fldCharType="separate"/>
-            </w:r>
-            <w:r>
-              <w:rPr>
-                <w:noProof/>
-                <w:sz w:val="24"/>
-                <w:szCs w:val="24"/>
-              </w:rPr>
-              <w:t>«Duration»</w:t>
-            </w:r>
-            <w:r>
-              <w:rPr>
-                <w:sz w:val="24"/>
-                <w:szCs w:val="24"/>
-              </w:rPr>
-              <w:fldChar w:fldCharType="end"/>
-            </w:r>
-            <w:r>
-              <w:rPr>
-                <w:sz w:val="24"/>
-                <w:szCs w:val="24"/>
-              </w:rPr>
-              <w:t xml:space="preserve"> </w:t>
-            </w:r>
-            <w:proofErr w:type="spellStart"/>
-            <w:r>
-              <w:rPr>
-                <w:sz w:val="24"/>
-                <w:szCs w:val="24"/>
-              </w:rPr>
-              <w:t>hrs</w:t>
-            </w:r>
-            <w:proofErr w:type="spellEnd"/>
-            <w:r>
-              <w:rPr>
-                <w:sz w:val="24"/>
-                <w:szCs w:val="24"/>
-              </w:rPr>
-              <w:t>)</w:t>
-            </w:r>
-          </w:p>
-          <w:p>
-            <w:pPr>
-              <w:rPr>
-                <w:sz w:val="24"/>
-                <w:szCs w:val="24"/>
-              </w:rPr>
-            </w:pPr>
-            <w:r>
-              <w:rPr>
-                <w:sz w:val="24"/>
-                <w:szCs w:val="24"/>
-              </w:rPr>
-              <w:fldChar w:fldCharType="begin"/>
-            </w:r>
-            <w:r>
-              <w:rPr>
-                <w:sz w:val="24"/>
-                <w:szCs w:val="24"/>
-              </w:rPr>
-              <w:instrText xml:space="preserve"> MERGEFIELD WorkDetails \* MERGEFORMAT </w:instrText>
-            </w:r>
-            <w:r>
-              <w:rPr>
-                <w:sz w:val="24"/>
-                <w:szCs w:val="24"/>
-              </w:rPr>
-              <w:fldChar w:fldCharType="separate"/>
-            </w:r>
-            <w:r>
-              <w:rPr>
-                <w:noProof/>
-                <w:sz w:val="24"/>
-                <w:szCs w:val="24"/>
-              </w:rPr>
-              <w:t>«WorkDetails»</w:t>
-            </w:r>
-            <w:r>
-              <w:rPr>
-                <w:sz w:val="24"/>
-                <w:szCs w:val="24"/>
-              </w:rPr>
-              <w:fldChar w:fldCharType="end"/>
-            </w:r>
-          </w:p>
-          <w:p>
-            <w:pPr>
-              <w:rPr>
-                <w:sz w:val="24"/>
-                <w:szCs w:val="24"/>
-              </w:rPr>
-            </w:pPr>
-          </w:p>
-          <w:p>
-            <w:pPr>
-              <w:rPr>
-                <w:sz w:val="24"/>
-                <w:szCs w:val="24"/>
-              </w:rPr>
-            </w:pPr>
+                <w:sz w:val="28"/>
+                <w:szCs w:val="28"/>
+              </w:rPr>
+              <w:t>TOTAL</w:t>
+            </w:r>
           </w:p>
         </w:tc>
         <w:tc>
           <w:tcPr>
             <w:tcW w:w="2245" w:type="dxa"/>
+            <w:tcBorders>
+              <w:top w:val="single" w:sz="4" w:space="0" w:color="auto"/>
+              <w:left w:val="single" w:sz="4" w:space="0" w:color="auto"/>
+              <w:bottom w:val="single" w:sz="4" w:space="0" w:color="auto"/>
+              <w:right w:val="single" w:sz="4" w:space="0" w:color="auto"/>
+            </w:tcBorders>
           </w:tcPr>
           <w:p>
             <w:pPr>
               <w:rPr>
-                <w:sz w:val="24"/>
-                <w:szCs w:val="24"/>
+                <w:sz w:val="28"/>
+                <w:szCs w:val="28"/>
               </w:rPr>
             </w:pPr>
             <w:r>
               <w:rPr>
-                <w:sz w:val="24"/>
-                <w:szCs w:val="24"/>
+                <w:sz w:val="28"/>
+                <w:szCs w:val="28"/>
               </w:rPr>
               <w:fldChar w:fldCharType="begin"/>
             </w:r>
             <w:r>
               <w:rPr>
-                <w:sz w:val="24"/>
-                <w:szCs w:val="24"/>
-              </w:rPr>
-              <w:instrText xml:space="preserve"> MERGEFIELD AmountBilled \* MERGEFORMAT </w:instrText>
-            </w:r>
-            <w:r>
-              <w:rPr>
-                <w:sz w:val="24"/>
-                <w:szCs w:val="24"/>
+                <w:sz w:val="28"/>
+                <w:szCs w:val="28"/>
+              </w:rPr>
+              <w:instrText xml:space="preserve"> MERGEFIELD TotalBilled \* MERGEFORMAT </w:instrText>
+            </w:r>
+            <w:r>
+              <w:rPr>
+                <w:sz w:val="28"/>
+                <w:szCs w:val="28"/>
               </w:rPr>
               <w:fldChar w:fldCharType="separate"/>
-            </w:r>
-            <w:r>
-              <w:rPr>
-                <w:noProof/>
-                <w:sz w:val="24"/>
-                <w:szCs w:val="24"/>
-              </w:rPr>
-              <w:t>«Am</w:t>
             </w:r>
             <w:r>
               <w:rPr>
@@ -584,97 +810,15 @@
                 <w:sz w:val="28"/>
                 <w:szCs w:val="28"/>
               </w:rPr>
-              <w:t>ountBilled»</w:t>
-            </w:r>
-            <w:r>
-              <w:rPr>
-                <w:sz w:val="24"/>
-                <w:szCs w:val="24"/>
-              </w:rPr>
-              <w:fldChar w:fldCharType="end"/>
-            </w:r>
-          </w:p>
-          <w:p>
-            <w:pPr>
-              <w:rPr>
-                <w:sz w:val="24"/>
-                <w:szCs w:val="24"/>
-              </w:rPr>
-            </w:pPr>
-          </w:p>
-        </w:tc>
-      </w:tr>
-      <w:tr>
-        <w:tc>
-          <w:tcPr>
-            <w:tcW w:w="7105" w:type="dxa"/>
-          </w:tcPr>
-          <w:p>
-            <w:pPr>
-              <w:jc w:val="right"/>
+              <w:t>«TotalBilled»</w:t>
+            </w:r>
+            <w:r>
               <w:rPr>
                 <w:sz w:val="28"/>
                 <w:szCs w:val="28"/>
               </w:rPr>
-            </w:pPr>
-            <w:r>
-              <w:rPr>
-                <w:sz w:val="28"/>
-                <w:szCs w:val="28"/>
-              </w:rPr>
-              <w:t>TOTAL</w:t>
-            </w:r>
-          </w:p>
-        </w:tc>
-        <w:tc>
-          <w:tcPr>
-            <w:tcW w:w="2245" w:type="dxa"/>
-          </w:tcPr>
-          <w:p>
-            <w:pPr>
-              <w:rPr>
-                <w:sz w:val="28"/>
-                <w:szCs w:val="28"/>
-              </w:rPr>
-            </w:pPr>
-            <w:r>
-              <w:rPr>
-                <w:sz w:val="28"/>
-                <w:szCs w:val="28"/>
-              </w:rPr>
-              <w:fldChar w:fldCharType="begin"/>
-            </w:r>
-            <w:r>
-              <w:rPr>
-                <w:sz w:val="28"/>
-                <w:szCs w:val="28"/>
-              </w:rPr>
-              <w:instrText xml:space="preserve"> MERGEFIELD TotalBilled \* MERGEFORMAT </w:instrText>
-            </w:r>
-            <w:r>
-              <w:rPr>
-                <w:sz w:val="28"/>
-                <w:szCs w:val="28"/>
-              </w:rPr>
-              <w:fldChar w:fldCharType="separate"/>
-            </w:r>
-            <w:r>
-              <w:rPr>
-                <w:noProof/>
-                <w:sz w:val="28"/>
-                <w:szCs w:val="28"/>
-              </w:rPr>
-              <w:t>«TotalBilled»</w:t>
-            </w:r>
-            <w:r>
-              <w:rPr>
-                <w:sz w:val="28"/>
-                <w:szCs w:val="28"/>
-              </w:rPr>
               <w:fldChar w:fldCharType="end"/>
             </w:r>
-            <w:bookmarkStart w:id="0" w:name="_GoBack"/>
-            <w:bookmarkEnd w:id="0"/>
           </w:p>
         </w:tc>
       </w:tr>
@@ -752,6 +896,12 @@
           <w:b/>
         </w:rPr>
         <w:tab/>
+      </w:r>
+      <w:r>
+        <w:rPr>
+          <w:b/>
+        </w:rPr>
+        <w:t>s</w:t>
       </w:r>
       <w:r>
         <w:rPr>

</xml_diff>

<commit_message>
Fixed bug that was causing PayerCityStateZip to duplicate.
</commit_message>
<xml_diff>
--- a/templates/invoice_template.docx
+++ b/templates/invoice_template.docx
@@ -21,81 +21,42 @@
         <w:pStyle w:val="Heading2"/>
         <w:spacing w:before="0" w:after="0"/>
       </w:pPr>
-      <w:r>
-        <w:fldChar w:fldCharType="begin"/>
-      </w:r>
-      <w:r>
-        <w:instrText xml:space="preserve"> MERGEFIELD Name \* MERGEFORMAT </w:instrText>
-      </w:r>
-      <w:r>
-        <w:fldChar w:fldCharType="separate"/>
-      </w:r>
-      <w:r>
-        <w:rPr>
-          <w:noProof/>
-        </w:rPr>
-        <w:t>«Name»</w:t>
-      </w:r>
-      <w:r>
-        <w:rPr>
-          <w:noProof/>
-        </w:rPr>
-        <w:fldChar w:fldCharType="end"/>
-      </w:r>
+      <w:fldSimple w:instr=" MERGEFIELD Name \* MERGEFORMAT ">
+        <w:r>
+          <w:rPr>
+            <w:noProof/>
+          </w:rPr>
+          <w:t>«Name»</w:t>
+        </w:r>
+      </w:fldSimple>
     </w:p>
     <w:p>
       <w:pPr>
         <w:pStyle w:val="Heading2"/>
         <w:spacing w:before="0" w:after="0"/>
       </w:pPr>
-      <w:r>
-        <w:fldChar w:fldCharType="begin"/>
-      </w:r>
-      <w:r>
-        <w:instrText xml:space="preserve"> MERGEFIELD StreetAddress \* MERGEFORMAT </w:instrText>
-      </w:r>
-      <w:r>
-        <w:fldChar w:fldCharType="separate"/>
-      </w:r>
-      <w:r>
-        <w:rPr>
-          <w:noProof/>
-        </w:rPr>
-        <w:t>«StreetAddress»</w:t>
-      </w:r>
-      <w:r>
-        <w:rPr>
-          <w:noProof/>
-        </w:rPr>
-        <w:fldChar w:fldCharType="end"/>
-      </w:r>
+      <w:fldSimple w:instr=" MERGEFIELD StreetAddress \* MERGEFORMAT ">
+        <w:r>
+          <w:rPr>
+            <w:noProof/>
+          </w:rPr>
+          <w:t>«StreetAddress»</w:t>
+        </w:r>
+      </w:fldSimple>
     </w:p>
     <w:p>
       <w:pPr>
         <w:pStyle w:val="Heading2"/>
         <w:spacing w:before="0" w:after="0"/>
       </w:pPr>
-      <w:r>
-        <w:fldChar w:fldCharType="begin"/>
-      </w:r>
-      <w:r>
-        <w:instrText xml:space="preserve"> MERGEFIELD CityStateZip \* MERGEFORMAT </w:instrText>
-      </w:r>
-      <w:r>
-        <w:fldChar w:fldCharType="separate"/>
-      </w:r>
-      <w:r>
-        <w:rPr>
-          <w:noProof/>
-        </w:rPr>
-        <w:t>«CityStateZip»</w:t>
-      </w:r>
-      <w:r>
-        <w:rPr>
-          <w:noProof/>
-        </w:rPr>
-        <w:fldChar w:fldCharType="end"/>
-      </w:r>
+      <w:fldSimple w:instr=" MERGEFIELD CityStateZip \* MERGEFORMAT ">
+        <w:r>
+          <w:rPr>
+            <w:noProof/>
+          </w:rPr>
+          <w:t>«CityStateZip»</w:t>
+        </w:r>
+      </w:fldSimple>
     </w:p>
     <w:p>
       <w:pPr>
@@ -104,8 +65,6 @@
           <w:b/>
         </w:rPr>
       </w:pPr>
-      <w:bookmarkStart w:id="0" w:name="_GoBack"/>
-      <w:bookmarkEnd w:id="0"/>
     </w:p>
     <w:p>
       <w:pPr>
@@ -274,34 +233,6 @@
           <w:szCs w:val="28"/>
         </w:rPr>
         <w:t>«PayerCityStateZip»</w:t>
-      </w:r>
-      <w:r>
-        <w:rPr>
-          <w:sz w:val="28"/>
-          <w:szCs w:val="28"/>
-        </w:rPr>
-        <w:fldChar w:fldCharType="end"/>
-      </w:r>
-      <w:r>
-        <w:rPr>
-          <w:sz w:val="28"/>
-          <w:szCs w:val="28"/>
-        </w:rPr>
-        <w:fldChar w:fldCharType="begin"/>
-      </w:r>
-      <w:r>
-        <w:rPr>
-          <w:sz w:val="28"/>
-          <w:szCs w:val="28"/>
-        </w:rPr>
-        <w:instrText xml:space="preserve"> MERGEFIELD PayerCityStateZip \* MERGEFORMAT </w:instrText>
-      </w:r>
-      <w:r>
-        <w:rPr>
-          <w:sz w:val="28"/>
-          <w:szCs w:val="28"/>
-        </w:rPr>
-        <w:fldChar w:fldCharType="separate"/>
       </w:r>
       <w:r>
         <w:rPr>
@@ -445,7 +376,7 @@
       </w:tr>
       <w:tr>
         <w:trPr>
-          <w:trHeight w:val="1268"/>
+          <w:trHeight w:val="701"/>
         </w:trPr>
         <w:tc>
           <w:tcPr>
@@ -458,6 +389,7 @@
           </w:tcPr>
           <w:p>
             <w:pPr>
+              <w:spacing w:after="0" w:line="240" w:lineRule="auto"/>
               <w:rPr>
                 <w:sz w:val="24"/>
                 <w:szCs w:val="24"/>
@@ -510,15 +442,7 @@
                 <w:sz w:val="24"/>
                 <w:szCs w:val="24"/>
               </w:rPr>
-              <w:t>:</w:t>
-            </w:r>
-            <w:r>
-              <w:rPr>
-                <w:b/>
-                <w:sz w:val="24"/>
-                <w:szCs w:val="24"/>
-              </w:rPr>
-              <w:t xml:space="preserve"> </w:t>
+              <w:t xml:space="preserve">: </w:t>
             </w:r>
             <w:r>
               <w:rPr>
@@ -589,6 +513,7 @@
           </w:p>
           <w:p>
             <w:pPr>
+              <w:spacing w:after="0" w:line="240" w:lineRule="auto"/>
               <w:rPr>
                 <w:sz w:val="24"/>
                 <w:szCs w:val="24"/>
@@ -718,7 +643,7 @@
                 <w:sz w:val="24"/>
                 <w:szCs w:val="24"/>
               </w:rPr>
-              <w:t>«Am</w:t>
+              <w:t>«AmountBilled</w:t>
             </w:r>
             <w:r>
               <w:rPr>
@@ -726,7 +651,7 @@
                 <w:sz w:val="28"/>
                 <w:szCs w:val="28"/>
               </w:rPr>
-              <w:t>ountBilled»</w:t>
+              <w:t>»</w:t>
             </w:r>
             <w:r>
               <w:rPr>
@@ -830,7 +755,15 @@
         </w:tabs>
       </w:pPr>
       <w:r>
-        <w:t>I certify that all expenditures reported (or payments requested) are correct and that it corresponds in every particular with the services contracted for. I further certify that the account is true, correct, and unpaid.</w:t>
+        <w:t xml:space="preserve">I certify that all expenditures reported (or payments requested) are correct and that it corresponds in every </w:t>
+      </w:r>
+      <w:proofErr w:type="gramStart"/>
+      <w:r>
+        <w:t>particular with</w:t>
+      </w:r>
+      <w:proofErr w:type="gramEnd"/>
+      <w:r>
+        <w:t xml:space="preserve"> the services contracted for. I further certify that the account is true, correct, and unpaid.</w:t>
       </w:r>
     </w:p>
     <w:p>
@@ -853,13 +786,13 @@
         <w:rPr>
           <w:b/>
         </w:rPr>
-        <w:t>S</w:t>
+        <w:t xml:space="preserve">Signature: </w:t>
       </w:r>
       <w:r>
         <w:rPr>
           <w:b/>
         </w:rPr>
-        <w:t xml:space="preserve">ignature: </w:t>
+        <w:tab/>
       </w:r>
       <w:r>
         <w:rPr>
@@ -890,6 +823,7 @@
           <w:b/>
         </w:rPr>
         <w:tab/>
+        <w:t>s</w:t>
       </w:r>
       <w:r>
         <w:rPr>
@@ -901,37 +835,14 @@
         <w:rPr>
           <w:b/>
         </w:rPr>
-        <w:t>s</w:t>
+        <w:tab/>
       </w:r>
       <w:r>
         <w:rPr>
           <w:b/>
         </w:rPr>
         <w:tab/>
-      </w:r>
-      <w:r>
-        <w:rPr>
-          <w:b/>
-        </w:rPr>
-        <w:tab/>
-      </w:r>
-      <w:r>
-        <w:rPr>
-          <w:b/>
-        </w:rPr>
-        <w:tab/>
-      </w:r>
-      <w:r>
-        <w:rPr>
-          <w:b/>
-        </w:rPr>
-        <w:t>Date</w:t>
-      </w:r>
-      <w:r>
-        <w:rPr>
-          <w:b/>
-        </w:rPr>
-        <w:t xml:space="preserve">: </w:t>
+        <w:t xml:space="preserve">Date: </w:t>
       </w:r>
       <w:r>
         <w:rPr>
@@ -964,6 +875,10 @@
         </w:rPr>
         <w:fldChar w:fldCharType="end"/>
       </w:r>
+    </w:p>
+    <w:p>
+      <w:bookmarkStart w:id="0" w:name="_GoBack"/>
+      <w:bookmarkEnd w:id="0"/>
     </w:p>
     <w:sectPr>
       <w:pgSz w:w="12240" w:h="15840"/>
@@ -975,72 +890,18 @@
 </w:document>
 </file>
 
-<file path=word/endnotes.xml><?xml version="1.0" encoding="utf-8"?>
-<w:endnotes xmlns:wpc="http://schemas.microsoft.com/office/word/2010/wordprocessingCanvas" xmlns:mo="http://schemas.microsoft.com/office/mac/office/2008/main" xmlns:mc="http://schemas.openxmlformats.org/markup-compatibility/2006" xmlns:mv="urn:schemas-microsoft-com:mac:vml" xmlns:o="urn:schemas-microsoft-com:office:office" xmlns:r="http://schemas.openxmlformats.org/officeDocument/2006/relationships" xmlns:m="http://schemas.openxmlformats.org/officeDocument/2006/math" xmlns:v="urn:schemas-microsoft-com:vml" xmlns:wp14="http://schemas.microsoft.com/office/word/2010/wordprocessingDrawing" xmlns:wp="http://schemas.openxmlformats.org/drawingml/2006/wordprocessingDrawing" xmlns:w10="urn:schemas-microsoft-com:office:word" xmlns:w="http://schemas.openxmlformats.org/wordprocessingml/2006/main" xmlns:w14="http://schemas.microsoft.com/office/word/2010/wordml" xmlns:w15="http://schemas.microsoft.com/office/word/2012/wordml" xmlns:wpg="http://schemas.microsoft.com/office/word/2010/wordprocessingGroup" xmlns:wpi="http://schemas.microsoft.com/office/word/2010/wordprocessingInk" xmlns:wne="http://schemas.microsoft.com/office/word/2006/wordml" xmlns:wps="http://schemas.microsoft.com/office/word/2010/wordprocessingShape" mc:Ignorable="w14 w15 wp14">
-  <w:endnote w:type="separator" w:id="-1">
-    <w:p>
-      <w:pPr>
-        <w:spacing w:after="0" w:line="240" w:lineRule="auto"/>
-      </w:pPr>
-      <w:r>
-        <w:separator/>
-      </w:r>
-    </w:p>
-  </w:endnote>
-  <w:endnote w:type="continuationSeparator" w:id="0">
-    <w:p>
-      <w:pPr>
-        <w:spacing w:after="0" w:line="240" w:lineRule="auto"/>
-      </w:pPr>
-      <w:r>
-        <w:continuationSeparator/>
-      </w:r>
-    </w:p>
-  </w:endnote>
-</w:endnotes>
-</file>
-
-<file path=word/footnotes.xml><?xml version="1.0" encoding="utf-8"?>
-<w:footnotes xmlns:wpc="http://schemas.microsoft.com/office/word/2010/wordprocessingCanvas" xmlns:mo="http://schemas.microsoft.com/office/mac/office/2008/main" xmlns:mc="http://schemas.openxmlformats.org/markup-compatibility/2006" xmlns:mv="urn:schemas-microsoft-com:mac:vml" xmlns:o="urn:schemas-microsoft-com:office:office" xmlns:r="http://schemas.openxmlformats.org/officeDocument/2006/relationships" xmlns:m="http://schemas.openxmlformats.org/officeDocument/2006/math" xmlns:v="urn:schemas-microsoft-com:vml" xmlns:wp14="http://schemas.microsoft.com/office/word/2010/wordprocessingDrawing" xmlns:wp="http://schemas.openxmlformats.org/drawingml/2006/wordprocessingDrawing" xmlns:w10="urn:schemas-microsoft-com:office:word" xmlns:w="http://schemas.openxmlformats.org/wordprocessingml/2006/main" xmlns:w14="http://schemas.microsoft.com/office/word/2010/wordml" xmlns:w15="http://schemas.microsoft.com/office/word/2012/wordml" xmlns:wpg="http://schemas.microsoft.com/office/word/2010/wordprocessingGroup" xmlns:wpi="http://schemas.microsoft.com/office/word/2010/wordprocessingInk" xmlns:wne="http://schemas.microsoft.com/office/word/2006/wordml" xmlns:wps="http://schemas.microsoft.com/office/word/2010/wordprocessingShape" mc:Ignorable="w14 w15 wp14">
-  <w:footnote w:type="separator" w:id="-1">
-    <w:p>
-      <w:pPr>
-        <w:spacing w:after="0" w:line="240" w:lineRule="auto"/>
-      </w:pPr>
-      <w:r>
-        <w:separator/>
-      </w:r>
-    </w:p>
-  </w:footnote>
-  <w:footnote w:type="continuationSeparator" w:id="0">
-    <w:p>
-      <w:pPr>
-        <w:spacing w:after="0" w:line="240" w:lineRule="auto"/>
-      </w:pPr>
-      <w:r>
-        <w:continuationSeparator/>
-      </w:r>
-    </w:p>
-  </w:footnote>
-</w:footnotes>
-</file>
-
 <file path=word/styles.xml><?xml version="1.0" encoding="utf-8"?>
 <w:styles xmlns:mc="http://schemas.openxmlformats.org/markup-compatibility/2006" xmlns:r="http://schemas.openxmlformats.org/officeDocument/2006/relationships" xmlns:w="http://schemas.openxmlformats.org/wordprocessingml/2006/main" xmlns:w14="http://schemas.microsoft.com/office/word/2010/wordml" xmlns:w15="http://schemas.microsoft.com/office/word/2012/wordml" mc:Ignorable="w14 w15">
   <w:docDefaults>
     <w:rPrDefault>
       <w:rPr>
-        <w:rFonts w:asciiTheme="minorHAnsi" w:eastAsiaTheme="minorEastAsia" w:hAnsiTheme="minorHAnsi" w:cstheme="minorBidi"/>
-        <w:sz w:val="21"/>
-        <w:szCs w:val="21"/>
+        <w:rFonts w:asciiTheme="minorHAnsi" w:eastAsiaTheme="minorHAnsi" w:hAnsiTheme="minorHAnsi" w:cstheme="minorBidi"/>
+        <w:sz w:val="24"/>
+        <w:szCs w:val="24"/>
         <w:lang w:val="en-US" w:eastAsia="en-US" w:bidi="ar-SA"/>
       </w:rPr>
     </w:rPrDefault>
-    <w:pPrDefault>
-      <w:pPr>
-        <w:spacing w:after="160" w:line="300" w:lineRule="auto"/>
-      </w:pPr>
-    </w:pPrDefault>
+    <w:pPrDefault/>
   </w:docDefaults>
   <w:latentStyles w:defLockedState="0" w:defUIPriority="99" w:defSemiHidden="0" w:defUnhideWhenUsed="0" w:defQFormat="0" w:count="382">
     <w:lsdException w:name="Normal" w:uiPriority="0" w:qFormat="1"/>
@@ -1199,6 +1060,15 @@
     <w:lsdException w:name="Balloon Text" w:semiHidden="1" w:unhideWhenUsed="1"/>
     <w:lsdException w:name="Table Grid" w:uiPriority="39"/>
     <w:lsdException w:name="Table Theme" w:semiHidden="1" w:unhideWhenUsed="1"/>
+    <w:lsdException w:name="Note Level 1" w:semiHidden="1" w:unhideWhenUsed="1"/>
+    <w:lsdException w:name="Note Level 2" w:semiHidden="1" w:unhideWhenUsed="1"/>
+    <w:lsdException w:name="Note Level 3" w:semiHidden="1" w:unhideWhenUsed="1"/>
+    <w:lsdException w:name="Note Level 4" w:semiHidden="1" w:unhideWhenUsed="1"/>
+    <w:lsdException w:name="Note Level 5" w:semiHidden="1" w:unhideWhenUsed="1"/>
+    <w:lsdException w:name="Note Level 6" w:semiHidden="1" w:unhideWhenUsed="1"/>
+    <w:lsdException w:name="Note Level 7" w:semiHidden="1" w:unhideWhenUsed="1"/>
+    <w:lsdException w:name="Note Level 8" w:semiHidden="1" w:unhideWhenUsed="1"/>
+    <w:lsdException w:name="Note Level 9" w:semiHidden="1" w:unhideWhenUsed="1"/>
     <w:lsdException w:name="Placeholder Text" w:semiHidden="1"/>
     <w:lsdException w:name="No Spacing" w:uiPriority="1" w:qFormat="1"/>
     <w:lsdException w:name="Light Shading" w:uiPriority="60"/>
@@ -1420,28 +1290,14 @@
   <w:style w:type="paragraph" w:default="1" w:styleId="Normal">
     <w:name w:val="Normal"/>
     <w:qFormat/>
-    <w:rsid w:val="007B333B"/>
-  </w:style>
-  <w:style w:type="paragraph" w:styleId="Heading1">
-    <w:name w:val="heading 1"/>
-    <w:basedOn w:val="Normal"/>
-    <w:next w:val="Normal"/>
-    <w:link w:val="Heading1Char"/>
-    <w:uiPriority w:val="9"/>
-    <w:qFormat/>
-    <w:rsid w:val="007B333B"/>
+    <w:rsid w:val="000675BB"/>
     <w:pPr>
-      <w:keepNext/>
-      <w:keepLines/>
-      <w:spacing w:before="320" w:after="80" w:line="240" w:lineRule="auto"/>
-      <w:jc w:val="center"/>
-      <w:outlineLvl w:val="0"/>
+      <w:spacing w:after="160" w:line="300" w:lineRule="auto"/>
     </w:pPr>
     <w:rPr>
-      <w:rFonts w:asciiTheme="majorHAnsi" w:eastAsiaTheme="majorEastAsia" w:hAnsiTheme="majorHAnsi" w:cstheme="majorBidi"/>
-      <w:color w:val="2E74B5" w:themeColor="accent1" w:themeShade="BF"/>
-      <w:sz w:val="40"/>
-      <w:szCs w:val="40"/>
+      <w:rFonts w:eastAsiaTheme="minorEastAsia"/>
+      <w:sz w:val="21"/>
+      <w:szCs w:val="21"/>
     </w:rPr>
   </w:style>
   <w:style w:type="paragraph" w:styleId="Heading2">
@@ -1452,7 +1308,7 @@
     <w:uiPriority w:val="9"/>
     <w:unhideWhenUsed/>
     <w:qFormat/>
-    <w:rsid w:val="007B333B"/>
+    <w:rsid w:val="000675BB"/>
     <w:pPr>
       <w:keepNext/>
       <w:keepLines/>
@@ -1474,7 +1330,7 @@
     <w:uiPriority w:val="9"/>
     <w:unhideWhenUsed/>
     <w:qFormat/>
-    <w:rsid w:val="007B333B"/>
+    <w:rsid w:val="000675BB"/>
     <w:pPr>
       <w:keepNext/>
       <w:keepLines/>
@@ -1485,145 +1341,6 @@
       <w:rFonts w:asciiTheme="majorHAnsi" w:eastAsiaTheme="majorEastAsia" w:hAnsiTheme="majorHAnsi" w:cstheme="majorBidi"/>
       <w:sz w:val="32"/>
       <w:szCs w:val="32"/>
-    </w:rPr>
-  </w:style>
-  <w:style w:type="paragraph" w:styleId="Heading4">
-    <w:name w:val="heading 4"/>
-    <w:basedOn w:val="Normal"/>
-    <w:next w:val="Normal"/>
-    <w:link w:val="Heading4Char"/>
-    <w:uiPriority w:val="9"/>
-    <w:semiHidden/>
-    <w:unhideWhenUsed/>
-    <w:qFormat/>
-    <w:rsid w:val="007B333B"/>
-    <w:pPr>
-      <w:keepNext/>
-      <w:keepLines/>
-      <w:spacing w:before="80" w:after="0"/>
-      <w:outlineLvl w:val="3"/>
-    </w:pPr>
-    <w:rPr>
-      <w:rFonts w:asciiTheme="majorHAnsi" w:eastAsiaTheme="majorEastAsia" w:hAnsiTheme="majorHAnsi" w:cstheme="majorBidi"/>
-      <w:i/>
-      <w:iCs/>
-      <w:sz w:val="30"/>
-      <w:szCs w:val="30"/>
-    </w:rPr>
-  </w:style>
-  <w:style w:type="paragraph" w:styleId="Heading5">
-    <w:name w:val="heading 5"/>
-    <w:basedOn w:val="Normal"/>
-    <w:next w:val="Normal"/>
-    <w:link w:val="Heading5Char"/>
-    <w:uiPriority w:val="9"/>
-    <w:semiHidden/>
-    <w:unhideWhenUsed/>
-    <w:qFormat/>
-    <w:rsid w:val="007B333B"/>
-    <w:pPr>
-      <w:keepNext/>
-      <w:keepLines/>
-      <w:spacing w:before="40" w:after="0"/>
-      <w:outlineLvl w:val="4"/>
-    </w:pPr>
-    <w:rPr>
-      <w:rFonts w:asciiTheme="majorHAnsi" w:eastAsiaTheme="majorEastAsia" w:hAnsiTheme="majorHAnsi" w:cstheme="majorBidi"/>
-      <w:sz w:val="28"/>
-      <w:szCs w:val="28"/>
-    </w:rPr>
-  </w:style>
-  <w:style w:type="paragraph" w:styleId="Heading6">
-    <w:name w:val="heading 6"/>
-    <w:basedOn w:val="Normal"/>
-    <w:next w:val="Normal"/>
-    <w:link w:val="Heading6Char"/>
-    <w:uiPriority w:val="9"/>
-    <w:semiHidden/>
-    <w:unhideWhenUsed/>
-    <w:qFormat/>
-    <w:rsid w:val="007B333B"/>
-    <w:pPr>
-      <w:keepNext/>
-      <w:keepLines/>
-      <w:spacing w:before="40" w:after="0"/>
-      <w:outlineLvl w:val="5"/>
-    </w:pPr>
-    <w:rPr>
-      <w:rFonts w:asciiTheme="majorHAnsi" w:eastAsiaTheme="majorEastAsia" w:hAnsiTheme="majorHAnsi" w:cstheme="majorBidi"/>
-      <w:i/>
-      <w:iCs/>
-      <w:sz w:val="26"/>
-      <w:szCs w:val="26"/>
-    </w:rPr>
-  </w:style>
-  <w:style w:type="paragraph" w:styleId="Heading7">
-    <w:name w:val="heading 7"/>
-    <w:basedOn w:val="Normal"/>
-    <w:next w:val="Normal"/>
-    <w:link w:val="Heading7Char"/>
-    <w:uiPriority w:val="9"/>
-    <w:semiHidden/>
-    <w:unhideWhenUsed/>
-    <w:qFormat/>
-    <w:rsid w:val="007B333B"/>
-    <w:pPr>
-      <w:keepNext/>
-      <w:keepLines/>
-      <w:spacing w:before="40" w:after="0"/>
-      <w:outlineLvl w:val="6"/>
-    </w:pPr>
-    <w:rPr>
-      <w:rFonts w:asciiTheme="majorHAnsi" w:eastAsiaTheme="majorEastAsia" w:hAnsiTheme="majorHAnsi" w:cstheme="majorBidi"/>
-      <w:sz w:val="24"/>
-      <w:szCs w:val="24"/>
-    </w:rPr>
-  </w:style>
-  <w:style w:type="paragraph" w:styleId="Heading8">
-    <w:name w:val="heading 8"/>
-    <w:basedOn w:val="Normal"/>
-    <w:next w:val="Normal"/>
-    <w:link w:val="Heading8Char"/>
-    <w:uiPriority w:val="9"/>
-    <w:semiHidden/>
-    <w:unhideWhenUsed/>
-    <w:qFormat/>
-    <w:rsid w:val="007B333B"/>
-    <w:pPr>
-      <w:keepNext/>
-      <w:keepLines/>
-      <w:spacing w:before="40" w:after="0"/>
-      <w:outlineLvl w:val="7"/>
-    </w:pPr>
-    <w:rPr>
-      <w:rFonts w:asciiTheme="majorHAnsi" w:eastAsiaTheme="majorEastAsia" w:hAnsiTheme="majorHAnsi" w:cstheme="majorBidi"/>
-      <w:i/>
-      <w:iCs/>
-      <w:sz w:val="22"/>
-      <w:szCs w:val="22"/>
-    </w:rPr>
-  </w:style>
-  <w:style w:type="paragraph" w:styleId="Heading9">
-    <w:name w:val="heading 9"/>
-    <w:basedOn w:val="Normal"/>
-    <w:next w:val="Normal"/>
-    <w:link w:val="Heading9Char"/>
-    <w:uiPriority w:val="9"/>
-    <w:semiHidden/>
-    <w:unhideWhenUsed/>
-    <w:qFormat/>
-    <w:rsid w:val="007B333B"/>
-    <w:pPr>
-      <w:keepNext/>
-      <w:keepLines/>
-      <w:spacing w:before="40" w:after="0"/>
-      <w:outlineLvl w:val="8"/>
-    </w:pPr>
-    <w:rPr>
-      <w:b/>
-      <w:bCs/>
-      <w:i/>
-      <w:iCs/>
     </w:rPr>
   </w:style>
   <w:style w:type="character" w:default="1" w:styleId="DefaultParagraphFont">
@@ -1653,25 +1370,12 @@
     <w:semiHidden/>
     <w:unhideWhenUsed/>
   </w:style>
-  <w:style w:type="character" w:customStyle="1" w:styleId="Heading1Char">
-    <w:name w:val="Heading 1 Char"/>
-    <w:basedOn w:val="DefaultParagraphFont"/>
-    <w:link w:val="Heading1"/>
-    <w:uiPriority w:val="9"/>
-    <w:rsid w:val="007B333B"/>
-    <w:rPr>
-      <w:rFonts w:asciiTheme="majorHAnsi" w:eastAsiaTheme="majorEastAsia" w:hAnsiTheme="majorHAnsi" w:cstheme="majorBidi"/>
-      <w:color w:val="2E74B5" w:themeColor="accent1" w:themeShade="BF"/>
-      <w:sz w:val="40"/>
-      <w:szCs w:val="40"/>
-    </w:rPr>
-  </w:style>
   <w:style w:type="character" w:customStyle="1" w:styleId="Heading2Char">
     <w:name w:val="Heading 2 Char"/>
     <w:basedOn w:val="DefaultParagraphFont"/>
     <w:link w:val="Heading2"/>
     <w:uiPriority w:val="9"/>
-    <w:rsid w:val="007B333B"/>
+    <w:rsid w:val="000675BB"/>
     <w:rPr>
       <w:rFonts w:asciiTheme="majorHAnsi" w:eastAsiaTheme="majorEastAsia" w:hAnsiTheme="majorHAnsi" w:cstheme="majorBidi"/>
       <w:sz w:val="32"/>
@@ -1683,116 +1387,11 @@
     <w:basedOn w:val="DefaultParagraphFont"/>
     <w:link w:val="Heading3"/>
     <w:uiPriority w:val="9"/>
-    <w:rsid w:val="007B333B"/>
+    <w:rsid w:val="000675BB"/>
     <w:rPr>
       <w:rFonts w:asciiTheme="majorHAnsi" w:eastAsiaTheme="majorEastAsia" w:hAnsiTheme="majorHAnsi" w:cstheme="majorBidi"/>
       <w:sz w:val="32"/>
       <w:szCs w:val="32"/>
-    </w:rPr>
-  </w:style>
-  <w:style w:type="character" w:customStyle="1" w:styleId="Heading4Char">
-    <w:name w:val="Heading 4 Char"/>
-    <w:basedOn w:val="DefaultParagraphFont"/>
-    <w:link w:val="Heading4"/>
-    <w:uiPriority w:val="9"/>
-    <w:semiHidden/>
-    <w:rsid w:val="007B333B"/>
-    <w:rPr>
-      <w:rFonts w:asciiTheme="majorHAnsi" w:eastAsiaTheme="majorEastAsia" w:hAnsiTheme="majorHAnsi" w:cstheme="majorBidi"/>
-      <w:i/>
-      <w:iCs/>
-      <w:sz w:val="30"/>
-      <w:szCs w:val="30"/>
-    </w:rPr>
-  </w:style>
-  <w:style w:type="character" w:customStyle="1" w:styleId="Heading5Char">
-    <w:name w:val="Heading 5 Char"/>
-    <w:basedOn w:val="DefaultParagraphFont"/>
-    <w:link w:val="Heading5"/>
-    <w:uiPriority w:val="9"/>
-    <w:semiHidden/>
-    <w:rsid w:val="007B333B"/>
-    <w:rPr>
-      <w:rFonts w:asciiTheme="majorHAnsi" w:eastAsiaTheme="majorEastAsia" w:hAnsiTheme="majorHAnsi" w:cstheme="majorBidi"/>
-      <w:sz w:val="28"/>
-      <w:szCs w:val="28"/>
-    </w:rPr>
-  </w:style>
-  <w:style w:type="character" w:customStyle="1" w:styleId="Heading6Char">
-    <w:name w:val="Heading 6 Char"/>
-    <w:basedOn w:val="DefaultParagraphFont"/>
-    <w:link w:val="Heading6"/>
-    <w:uiPriority w:val="9"/>
-    <w:semiHidden/>
-    <w:rsid w:val="007B333B"/>
-    <w:rPr>
-      <w:rFonts w:asciiTheme="majorHAnsi" w:eastAsiaTheme="majorEastAsia" w:hAnsiTheme="majorHAnsi" w:cstheme="majorBidi"/>
-      <w:i/>
-      <w:iCs/>
-      <w:sz w:val="26"/>
-      <w:szCs w:val="26"/>
-    </w:rPr>
-  </w:style>
-  <w:style w:type="character" w:customStyle="1" w:styleId="Heading7Char">
-    <w:name w:val="Heading 7 Char"/>
-    <w:basedOn w:val="DefaultParagraphFont"/>
-    <w:link w:val="Heading7"/>
-    <w:uiPriority w:val="9"/>
-    <w:semiHidden/>
-    <w:rsid w:val="007B333B"/>
-    <w:rPr>
-      <w:rFonts w:asciiTheme="majorHAnsi" w:eastAsiaTheme="majorEastAsia" w:hAnsiTheme="majorHAnsi" w:cstheme="majorBidi"/>
-      <w:sz w:val="24"/>
-      <w:szCs w:val="24"/>
-    </w:rPr>
-  </w:style>
-  <w:style w:type="character" w:customStyle="1" w:styleId="Heading8Char">
-    <w:name w:val="Heading 8 Char"/>
-    <w:basedOn w:val="DefaultParagraphFont"/>
-    <w:link w:val="Heading8"/>
-    <w:uiPriority w:val="9"/>
-    <w:semiHidden/>
-    <w:rsid w:val="007B333B"/>
-    <w:rPr>
-      <w:rFonts w:asciiTheme="majorHAnsi" w:eastAsiaTheme="majorEastAsia" w:hAnsiTheme="majorHAnsi" w:cstheme="majorBidi"/>
-      <w:i/>
-      <w:iCs/>
-      <w:sz w:val="22"/>
-      <w:szCs w:val="22"/>
-    </w:rPr>
-  </w:style>
-  <w:style w:type="character" w:customStyle="1" w:styleId="Heading9Char">
-    <w:name w:val="Heading 9 Char"/>
-    <w:basedOn w:val="DefaultParagraphFont"/>
-    <w:link w:val="Heading9"/>
-    <w:uiPriority w:val="9"/>
-    <w:semiHidden/>
-    <w:rsid w:val="007B333B"/>
-    <w:rPr>
-      <w:b/>
-      <w:bCs/>
-      <w:i/>
-      <w:iCs/>
-    </w:rPr>
-  </w:style>
-  <w:style w:type="paragraph" w:styleId="Caption">
-    <w:name w:val="caption"/>
-    <w:basedOn w:val="Normal"/>
-    <w:next w:val="Normal"/>
-    <w:uiPriority w:val="35"/>
-    <w:semiHidden/>
-    <w:unhideWhenUsed/>
-    <w:qFormat/>
-    <w:rsid w:val="007B333B"/>
-    <w:pPr>
-      <w:spacing w:line="240" w:lineRule="auto"/>
-    </w:pPr>
-    <w:rPr>
-      <w:b/>
-      <w:bCs/>
-      <w:color w:val="404040" w:themeColor="text1" w:themeTint="BF"/>
-      <w:sz w:val="16"/>
-      <w:szCs w:val="16"/>
     </w:rPr>
   </w:style>
   <w:style w:type="paragraph" w:styleId="Title">
@@ -1802,7 +1401,7 @@
     <w:link w:val="TitleChar"/>
     <w:uiPriority w:val="10"/>
     <w:qFormat/>
-    <w:rsid w:val="007B333B"/>
+    <w:rsid w:val="000675BB"/>
     <w:pPr>
       <w:pBdr>
         <w:top w:val="single" w:sz="6" w:space="8" w:color="A5A5A5" w:themeColor="accent3"/>
@@ -1826,7 +1425,7 @@
     <w:basedOn w:val="DefaultParagraphFont"/>
     <w:link w:val="Title"/>
     <w:uiPriority w:val="10"/>
-    <w:rsid w:val="007B333B"/>
+    <w:rsid w:val="000675BB"/>
     <w:rPr>
       <w:rFonts w:asciiTheme="majorHAnsi" w:eastAsiaTheme="majorEastAsia" w:hAnsiTheme="majorHAnsi" w:cstheme="majorBidi"/>
       <w:caps/>
@@ -1836,275 +1435,16 @@
       <w:szCs w:val="72"/>
     </w:rPr>
   </w:style>
-  <w:style w:type="paragraph" w:styleId="Subtitle">
-    <w:name w:val="Subtitle"/>
-    <w:basedOn w:val="Normal"/>
-    <w:next w:val="Normal"/>
-    <w:link w:val="SubtitleChar"/>
-    <w:uiPriority w:val="11"/>
-    <w:qFormat/>
-    <w:rsid w:val="007B333B"/>
-    <w:pPr>
-      <w:numPr>
-        <w:ilvl w:val="1"/>
-      </w:numPr>
-      <w:jc w:val="center"/>
-    </w:pPr>
-    <w:rPr>
-      <w:color w:val="44546A" w:themeColor="text2"/>
-      <w:sz w:val="28"/>
-      <w:szCs w:val="28"/>
-    </w:rPr>
-  </w:style>
-  <w:style w:type="character" w:customStyle="1" w:styleId="SubtitleChar">
-    <w:name w:val="Subtitle Char"/>
-    <w:basedOn w:val="DefaultParagraphFont"/>
-    <w:link w:val="Subtitle"/>
-    <w:uiPriority w:val="11"/>
-    <w:rsid w:val="007B333B"/>
-    <w:rPr>
-      <w:color w:val="44546A" w:themeColor="text2"/>
-      <w:sz w:val="28"/>
-      <w:szCs w:val="28"/>
-    </w:rPr>
-  </w:style>
-  <w:style w:type="character" w:styleId="Strong">
-    <w:name w:val="Strong"/>
-    <w:basedOn w:val="DefaultParagraphFont"/>
-    <w:uiPriority w:val="22"/>
-    <w:qFormat/>
-    <w:rsid w:val="007B333B"/>
-    <w:rPr>
-      <w:b/>
-      <w:bCs/>
-    </w:rPr>
-  </w:style>
-  <w:style w:type="character" w:styleId="Emphasis">
-    <w:name w:val="Emphasis"/>
-    <w:basedOn w:val="DefaultParagraphFont"/>
-    <w:uiPriority w:val="20"/>
-    <w:qFormat/>
-    <w:rsid w:val="007B333B"/>
-    <w:rPr>
-      <w:i/>
-      <w:iCs/>
-      <w:color w:val="000000" w:themeColor="text1"/>
-    </w:rPr>
-  </w:style>
-  <w:style w:type="paragraph" w:styleId="NoSpacing">
-    <w:name w:val="No Spacing"/>
-    <w:uiPriority w:val="1"/>
-    <w:qFormat/>
-    <w:rsid w:val="007B333B"/>
-    <w:pPr>
-      <w:spacing w:after="0" w:line="240" w:lineRule="auto"/>
-    </w:pPr>
-  </w:style>
-  <w:style w:type="paragraph" w:styleId="Quote">
-    <w:name w:val="Quote"/>
-    <w:basedOn w:val="Normal"/>
-    <w:next w:val="Normal"/>
-    <w:link w:val="QuoteChar"/>
-    <w:uiPriority w:val="29"/>
-    <w:qFormat/>
-    <w:rsid w:val="007B333B"/>
-    <w:pPr>
-      <w:spacing w:before="160"/>
-      <w:ind w:left="720" w:right="720"/>
-      <w:jc w:val="center"/>
-    </w:pPr>
-    <w:rPr>
-      <w:i/>
-      <w:iCs/>
-      <w:color w:val="7B7B7B" w:themeColor="accent3" w:themeShade="BF"/>
-      <w:sz w:val="24"/>
-      <w:szCs w:val="24"/>
-    </w:rPr>
-  </w:style>
-  <w:style w:type="character" w:customStyle="1" w:styleId="QuoteChar">
-    <w:name w:val="Quote Char"/>
-    <w:basedOn w:val="DefaultParagraphFont"/>
-    <w:link w:val="Quote"/>
-    <w:uiPriority w:val="29"/>
-    <w:rsid w:val="007B333B"/>
-    <w:rPr>
-      <w:i/>
-      <w:iCs/>
-      <w:color w:val="7B7B7B" w:themeColor="accent3" w:themeShade="BF"/>
-      <w:sz w:val="24"/>
-      <w:szCs w:val="24"/>
-    </w:rPr>
-  </w:style>
-  <w:style w:type="paragraph" w:styleId="IntenseQuote">
-    <w:name w:val="Intense Quote"/>
-    <w:basedOn w:val="Normal"/>
-    <w:next w:val="Normal"/>
-    <w:link w:val="IntenseQuoteChar"/>
-    <w:uiPriority w:val="30"/>
-    <w:qFormat/>
-    <w:rsid w:val="007B333B"/>
-    <w:pPr>
-      <w:spacing w:before="160" w:line="276" w:lineRule="auto"/>
-      <w:ind w:left="936" w:right="936"/>
-      <w:jc w:val="center"/>
-    </w:pPr>
-    <w:rPr>
-      <w:rFonts w:asciiTheme="majorHAnsi" w:eastAsiaTheme="majorEastAsia" w:hAnsiTheme="majorHAnsi" w:cstheme="majorBidi"/>
-      <w:caps/>
-      <w:color w:val="2E74B5" w:themeColor="accent1" w:themeShade="BF"/>
-      <w:sz w:val="28"/>
-      <w:szCs w:val="28"/>
-    </w:rPr>
-  </w:style>
-  <w:style w:type="character" w:customStyle="1" w:styleId="IntenseQuoteChar">
-    <w:name w:val="Intense Quote Char"/>
-    <w:basedOn w:val="DefaultParagraphFont"/>
-    <w:link w:val="IntenseQuote"/>
-    <w:uiPriority w:val="30"/>
-    <w:rsid w:val="007B333B"/>
-    <w:rPr>
-      <w:rFonts w:asciiTheme="majorHAnsi" w:eastAsiaTheme="majorEastAsia" w:hAnsiTheme="majorHAnsi" w:cstheme="majorBidi"/>
-      <w:caps/>
-      <w:color w:val="2E74B5" w:themeColor="accent1" w:themeShade="BF"/>
-      <w:sz w:val="28"/>
-      <w:szCs w:val="28"/>
-    </w:rPr>
-  </w:style>
-  <w:style w:type="character" w:styleId="SubtleEmphasis">
-    <w:name w:val="Subtle Emphasis"/>
-    <w:basedOn w:val="DefaultParagraphFont"/>
-    <w:uiPriority w:val="19"/>
-    <w:qFormat/>
-    <w:rsid w:val="007B333B"/>
-    <w:rPr>
-      <w:i/>
-      <w:iCs/>
-      <w:color w:val="595959" w:themeColor="text1" w:themeTint="A6"/>
-    </w:rPr>
-  </w:style>
-  <w:style w:type="character" w:styleId="IntenseEmphasis">
-    <w:name w:val="Intense Emphasis"/>
-    <w:basedOn w:val="DefaultParagraphFont"/>
-    <w:uiPriority w:val="21"/>
-    <w:qFormat/>
-    <w:rsid w:val="007B333B"/>
-    <w:rPr>
-      <w:b/>
-      <w:bCs/>
-      <w:i/>
-      <w:iCs/>
-      <w:color w:val="auto"/>
-    </w:rPr>
-  </w:style>
-  <w:style w:type="character" w:styleId="SubtleReference">
-    <w:name w:val="Subtle Reference"/>
-    <w:basedOn w:val="DefaultParagraphFont"/>
-    <w:uiPriority w:val="31"/>
-    <w:qFormat/>
-    <w:rsid w:val="007B333B"/>
-    <w:rPr>
-      <w:caps w:val="0"/>
-      <w:smallCaps/>
-      <w:color w:val="404040" w:themeColor="text1" w:themeTint="BF"/>
-      <w:spacing w:val="0"/>
-      <w:u w:val="single" w:color="7F7F7F" w:themeColor="text1" w:themeTint="80"/>
-    </w:rPr>
-  </w:style>
-  <w:style w:type="character" w:styleId="IntenseReference">
-    <w:name w:val="Intense Reference"/>
-    <w:basedOn w:val="DefaultParagraphFont"/>
-    <w:uiPriority w:val="32"/>
-    <w:qFormat/>
-    <w:rsid w:val="007B333B"/>
-    <w:rPr>
-      <w:b/>
-      <w:bCs/>
-      <w:caps w:val="0"/>
-      <w:smallCaps/>
-      <w:color w:val="auto"/>
-      <w:spacing w:val="0"/>
-      <w:u w:val="single"/>
-    </w:rPr>
-  </w:style>
-  <w:style w:type="character" w:styleId="BookTitle">
-    <w:name w:val="Book Title"/>
-    <w:basedOn w:val="DefaultParagraphFont"/>
-    <w:uiPriority w:val="33"/>
-    <w:qFormat/>
-    <w:rsid w:val="007B333B"/>
-    <w:rPr>
-      <w:b/>
-      <w:bCs/>
-      <w:caps w:val="0"/>
-      <w:smallCaps/>
-      <w:spacing w:val="0"/>
-    </w:rPr>
-  </w:style>
-  <w:style w:type="paragraph" w:styleId="TOCHeading">
-    <w:name w:val="TOC Heading"/>
-    <w:basedOn w:val="Heading1"/>
-    <w:next w:val="Normal"/>
-    <w:uiPriority w:val="39"/>
-    <w:semiHidden/>
-    <w:unhideWhenUsed/>
-    <w:qFormat/>
-    <w:rsid w:val="007B333B"/>
-    <w:pPr>
-      <w:outlineLvl w:val="9"/>
-    </w:pPr>
-  </w:style>
-  <w:style w:type="paragraph" w:styleId="Header">
-    <w:name w:val="header"/>
-    <w:basedOn w:val="Normal"/>
-    <w:link w:val="HeaderChar"/>
-    <w:uiPriority w:val="99"/>
-    <w:unhideWhenUsed/>
-    <w:rsid w:val="007B333B"/>
-    <w:pPr>
-      <w:tabs>
-        <w:tab w:val="center" w:pos="4680"/>
-        <w:tab w:val="right" w:pos="9360"/>
-      </w:tabs>
-      <w:spacing w:after="0" w:line="240" w:lineRule="auto"/>
-    </w:pPr>
-  </w:style>
-  <w:style w:type="character" w:customStyle="1" w:styleId="HeaderChar">
-    <w:name w:val="Header Char"/>
-    <w:basedOn w:val="DefaultParagraphFont"/>
-    <w:link w:val="Header"/>
-    <w:uiPriority w:val="99"/>
-    <w:rsid w:val="007B333B"/>
-  </w:style>
-  <w:style w:type="paragraph" w:styleId="Footer">
-    <w:name w:val="footer"/>
-    <w:basedOn w:val="Normal"/>
-    <w:link w:val="FooterChar"/>
-    <w:uiPriority w:val="99"/>
-    <w:unhideWhenUsed/>
-    <w:rsid w:val="007B333B"/>
-    <w:pPr>
-      <w:tabs>
-        <w:tab w:val="center" w:pos="4680"/>
-        <w:tab w:val="right" w:pos="9360"/>
-      </w:tabs>
-      <w:spacing w:after="0" w:line="240" w:lineRule="auto"/>
-    </w:pPr>
-  </w:style>
-  <w:style w:type="character" w:customStyle="1" w:styleId="FooterChar">
-    <w:name w:val="Footer Char"/>
-    <w:basedOn w:val="DefaultParagraphFont"/>
-    <w:link w:val="Footer"/>
-    <w:uiPriority w:val="99"/>
-    <w:rsid w:val="007B333B"/>
-  </w:style>
   <w:style w:type="table" w:styleId="TableGrid">
     <w:name w:val="Table Grid"/>
     <w:basedOn w:val="TableNormal"/>
     <w:uiPriority w:val="39"/>
-    <w:rsid w:val="007B333B"/>
-    <w:pPr>
-      <w:spacing w:after="0" w:line="240" w:lineRule="auto"/>
-    </w:pPr>
+    <w:rsid w:val="000675BB"/>
+    <w:rPr>
+      <w:rFonts w:eastAsiaTheme="minorEastAsia"/>
+      <w:sz w:val="21"/>
+      <w:szCs w:val="21"/>
+    </w:rPr>
     <w:tblPr>
       <w:tblInd w:w="0" w:type="dxa"/>
       <w:tblBorders>
@@ -2143,7 +1483,7 @@
         <a:srgbClr val="E7E6E6"/>
       </a:lt2>
       <a:accent1>
-        <a:srgbClr val="5B9BD5"/>
+        <a:srgbClr val="4472C4"/>
       </a:accent1>
       <a:accent2>
         <a:srgbClr val="ED7D31"/>
@@ -2155,7 +1495,7 @@
         <a:srgbClr val="FFC000"/>
       </a:accent4>
       <a:accent5>
-        <a:srgbClr val="4472C4"/>
+        <a:srgbClr val="5B9BD5"/>
       </a:accent5>
       <a:accent6>
         <a:srgbClr val="70AD47"/>
@@ -2172,9 +1512,9 @@
         <a:latin typeface="Calibri Light" panose="020F0302020204030204"/>
         <a:ea typeface=""/>
         <a:cs typeface=""/>
-        <a:font script="Jpan" typeface="ＭＳ ゴシック"/>
+        <a:font script="Jpan" typeface="Yu Gothic Light"/>
         <a:font script="Hang" typeface="맑은 고딕"/>
-        <a:font script="Hans" typeface="宋体"/>
+        <a:font script="Hans" typeface="DengXian Light"/>
         <a:font script="Hant" typeface="新細明體"/>
         <a:font script="Arab" typeface="Times New Roman"/>
         <a:font script="Hebr" typeface="Times New Roman"/>
@@ -2207,9 +1547,9 @@
         <a:latin typeface="Calibri" panose="020F0502020204030204"/>
         <a:ea typeface=""/>
         <a:cs typeface=""/>
-        <a:font script="Jpan" typeface="ＭＳ 明朝"/>
+        <a:font script="Jpan" typeface="Yu Mincho"/>
         <a:font script="Hang" typeface="맑은 고딕"/>
-        <a:font script="Hans" typeface="宋体"/>
+        <a:font script="Hans" typeface="DengXian"/>
         <a:font script="Hant" typeface="新細明體"/>
         <a:font script="Arab" typeface="Arial"/>
         <a:font script="Hebr" typeface="Arial"/>

</xml_diff>